<commit_message>
Update 1. Minuta de requerimientos funcionales y no funcionales.docx
</commit_message>
<xml_diff>
--- a/1. Minuta de requerimientos funcionales y no funcionales.docx
+++ b/1. Minuta de requerimientos funcionales y no funcionales.docx
@@ -75,7 +75,15 @@
         <w:rPr>
           <w:lang w:val="es-GT"/>
         </w:rPr>
-        <w:t>Fecha: 01/08/2023</w:t>
+        <w:t>Fecha: 02/09</w:t>
+      </w:r>
+      <w:bookmarkStart w:id="0" w:name="_GoBack"/>
+      <w:bookmarkEnd w:id="0"/>
+      <w:r>
+        <w:rPr>
+          <w:lang w:val="es-GT"/>
+        </w:rPr>
+        <w:t>/2023</w:t>
       </w:r>
     </w:p>
     <w:p>
@@ -118,13 +126,7 @@
         <w:rPr>
           <w:lang w:val="es-GT"/>
         </w:rPr>
-        <w:t>Este documento tiene como objetivo recopilar y definir los requisitos iniciales del sistema propuesto para la Clínica de Atención Psicológica "</w:t>
-      </w:r>
-      <w:r>
-        <w:rPr>
-          <w:lang w:val="es-GT"/>
-        </w:rPr>
-        <w:t xml:space="preserve"> </w:t>
+        <w:t xml:space="preserve">Este documento tiene como objetivo recopilar y definir los requisitos iniciales del sistema propuesto para la Clínica de Atención Psicológica " </w:t>
       </w:r>
       <w:r>
         <w:rPr>
@@ -136,13 +138,7 @@
         <w:rPr>
           <w:lang w:val="es-GT"/>
         </w:rPr>
-        <w:t xml:space="preserve"> </w:t>
-      </w:r>
-      <w:r>
-        <w:rPr>
-          <w:lang w:val="es-GT"/>
-        </w:rPr>
-        <w:t>". Se ha elaborado en base a la información proporcionada por el cliente durante una reunión inicial y servirá como punto de partida para el diseño y desarrollo del sistema.</w:t>
+        <w:t xml:space="preserve"> ". Se ha elaborado en base a la información proporcionada por el cliente durante una reunión inicial y servirá como punto de partida para el diseño y desarrollo del sistema.</w:t>
       </w:r>
     </w:p>
     <w:p>
@@ -185,13 +181,7 @@
         <w:rPr>
           <w:lang w:val="es-GT"/>
         </w:rPr>
-        <w:t>La Clínica de Atención Psicológica "</w:t>
-      </w:r>
-      <w:r>
-        <w:rPr>
-          <w:lang w:val="es-GT"/>
-        </w:rPr>
-        <w:t xml:space="preserve"> </w:t>
+        <w:t xml:space="preserve">La Clínica de Atención Psicológica " </w:t>
       </w:r>
       <w:r>
         <w:rPr>
@@ -203,13 +193,7 @@
         <w:rPr>
           <w:lang w:val="es-GT"/>
         </w:rPr>
-        <w:t xml:space="preserve"> </w:t>
-      </w:r>
-      <w:r>
-        <w:rPr>
-          <w:lang w:val="es-GT"/>
-        </w:rPr>
-        <w:t xml:space="preserve">" se ha consolidado como un referente en la atención psicológica en </w:t>
+        <w:t xml:space="preserve"> " se ha consolidado como un referente en la atención psicológica en </w:t>
       </w:r>
       <w:r>
         <w:rPr>
@@ -1022,8 +1006,6 @@
           <w:lang w:val="es-GT"/>
         </w:rPr>
       </w:pPr>
-      <w:bookmarkStart w:id="0" w:name="_GoBack"/>
-      <w:bookmarkEnd w:id="0"/>
     </w:p>
     <w:p>
       <w:pPr>

</xml_diff>